<commit_message>
updated GAM code and addded to cd .. cd ..
</commit_message>
<xml_diff>
--- a/docs/Project Methods.docx
+++ b/docs/Project Methods.docx
@@ -81,7 +81,72 @@
       </w:r>
       <w:r>
         <w:lastRenderedPageBreak/>
-        <w:t>washout effects. This approach provided a controlled environment with known ground truth against which different analytical methods could be evaluated</w:t>
+        <w:t xml:space="preserve">washout effects. This approach provided a controlled environment with known ground truth </w:t>
+      </w:r>
+      <w:r>
+        <w:drawing>
+          <wp:anchor distT="0" distB="0" distL="114300" distR="114300" simplePos="0" relativeHeight="251658240" behindDoc="0" locked="0" layoutInCell="1" allowOverlap="1" wp14:anchorId="6625A2FE" wp14:editId="6111E62A">
+            <wp:simplePos x="0" y="0"/>
+            <wp:positionH relativeFrom="column">
+              <wp:posOffset>-57785</wp:posOffset>
+            </wp:positionH>
+            <wp:positionV relativeFrom="paragraph">
+              <wp:posOffset>551815</wp:posOffset>
+            </wp:positionV>
+            <wp:extent cx="5989320" cy="3316605"/>
+            <wp:effectExtent l="12700" t="12700" r="17780" b="10795"/>
+            <wp:wrapSquare wrapText="bothSides"/>
+            <wp:docPr id="1255433691" name="Picture 1" descr="A graph with blue lines and dots&#10;&#10;AI-generated content may be incorrect."/>
+            <wp:cNvGraphicFramePr>
+              <a:graphicFrameLocks xmlns:a="http://schemas.openxmlformats.org/drawingml/2006/main" noChangeAspect="1"/>
+            </wp:cNvGraphicFramePr>
+            <a:graphic xmlns:a="http://schemas.openxmlformats.org/drawingml/2006/main">
+              <a:graphicData uri="http://schemas.openxmlformats.org/drawingml/2006/picture">
+                <pic:pic xmlns:pic="http://schemas.openxmlformats.org/drawingml/2006/picture">
+                  <pic:nvPicPr>
+                    <pic:cNvPr id="1255433691" name="Picture 1" descr="A graph with blue lines and dots&#10;&#10;AI-generated content may be incorrect."/>
+                    <pic:cNvPicPr/>
+                  </pic:nvPicPr>
+                  <pic:blipFill>
+                    <a:blip r:embed="rId5" cstate="print">
+                      <a:extLst>
+                        <a:ext uri="{28A0092B-C50C-407E-A947-70E740481C1C}">
+                          <a14:useLocalDpi xmlns:a14="http://schemas.microsoft.com/office/drawing/2010/main" val="0"/>
+                        </a:ext>
+                      </a:extLst>
+                    </a:blip>
+                    <a:stretch>
+                      <a:fillRect/>
+                    </a:stretch>
+                  </pic:blipFill>
+                  <pic:spPr>
+                    <a:xfrm>
+                      <a:off x="0" y="0"/>
+                      <a:ext cx="5989320" cy="3316605"/>
+                    </a:xfrm>
+                    <a:prstGeom prst="rect">
+                      <a:avLst/>
+                    </a:prstGeom>
+                    <a:ln>
+                      <a:solidFill>
+                        <a:schemeClr val="accent1"/>
+                      </a:solidFill>
+                    </a:ln>
+                  </pic:spPr>
+                </pic:pic>
+              </a:graphicData>
+            </a:graphic>
+            <wp14:sizeRelH relativeFrom="page">
+              <wp14:pctWidth>0</wp14:pctWidth>
+            </wp14:sizeRelH>
+            <wp14:sizeRelV relativeFrom="page">
+              <wp14:pctHeight>0</wp14:pctHeight>
+            </wp14:sizeRelV>
+          </wp:anchor>
+        </w:drawing>
+      </w:r>
+      <w:r>
+        <w:t>against which different analytical methods could be evaluated</w:t>
       </w:r>
     </w:p>
     <w:p>
@@ -95,8 +160,23 @@
         <w:pStyle w:val="whitespace-pre-wrap"/>
         <w:ind w:firstLine="720"/>
       </w:pPr>
-      <w:r>
-        <w:t xml:space="preserve">[ Show a real sample alongside a simulated sample] </w:t>
+    </w:p>
+    <w:p>
+      <w:pPr>
+        <w:pStyle w:val="whitespace-pre-wrap"/>
+        <w:ind w:firstLine="720"/>
+      </w:pPr>
+    </w:p>
+    <w:p>
+      <w:pPr>
+        <w:pStyle w:val="whitespace-pre-wrap"/>
+        <w:ind w:firstLine="720"/>
+      </w:pPr>
+      <w:r>
+        <w:t>[ Show a real sample</w:t>
+      </w:r>
+      <w:r>
+        <w:t xml:space="preserve">] </w:t>
       </w:r>
     </w:p>
     <w:p>
@@ -125,6 +205,11 @@
       <w:pPr>
         <w:pStyle w:val="Heading3"/>
       </w:pPr>
+    </w:p>
+    <w:p>
+      <w:pPr>
+        <w:pStyle w:val="Heading3"/>
+      </w:pPr>
       <w:r>
         <w:t>Smoothing Models</w:t>
       </w:r>
@@ -140,199 +225,336 @@
     <w:p>
       <w:pPr>
         <w:pStyle w:val="whitespace-pre-wrap"/>
-      </w:pPr>
-      <w:r>
         <w:rPr>
           <w:rStyle w:val="Strong"/>
           <w:rFonts w:eastAsiaTheme="majorEastAsia"/>
         </w:rPr>
-        <w:t>Generalized Additive Models (GAMs)</w:t>
-      </w:r>
-      <w:r>
-        <w:t xml:space="preserve">: We used GAMs to model the non-parametric patterns underlying the data. The model form is </w:t>
-      </w:r>
-    </w:p>
-    <w:p>
-      <w:pPr>
-        <w:pStyle w:val="whitespace-pre-wrap"/>
-        <w:rPr>
-          <w:vertAlign w:val="subscript"/>
-        </w:rPr>
-      </w:pPr>
-      <w:r>
-        <w:t>E[Sr</w:t>
-      </w:r>
-      <w:r>
-        <w:rPr>
-          <w:vertAlign w:val="superscript"/>
-        </w:rPr>
-        <w:t>87/86</w:t>
-      </w:r>
-      <w:r>
-        <w:rPr>
-          <w:vertAlign w:val="subscript"/>
-        </w:rPr>
-        <w:t>t</w:t>
-      </w:r>
-      <w:r>
-        <w:t>] = B</w:t>
-      </w:r>
-      <w:r>
-        <w:rPr>
-          <w:vertAlign w:val="subscript"/>
-        </w:rPr>
-        <w:t>o</w:t>
-      </w:r>
-      <w:r>
-        <w:t xml:space="preserve"> + f(</w:t>
-      </w:r>
-      <w:proofErr w:type="spellStart"/>
-      <w:r>
-        <w:t>Distance</w:t>
-      </w:r>
-      <w:r>
-        <w:rPr>
-          <w:vertAlign w:val="subscript"/>
-        </w:rPr>
-        <w:t>t</w:t>
-      </w:r>
-      <w:proofErr w:type="spellEnd"/>
-      <w:r>
-        <w:t>) + e</w:t>
-      </w:r>
-      <w:r>
-        <w:rPr>
-          <w:vertAlign w:val="subscript"/>
-        </w:rPr>
-        <w:t>t</w:t>
-      </w:r>
-    </w:p>
-    <w:p>
-      <w:pPr>
-        <w:pStyle w:val="whitespace-pre-wrap"/>
-      </w:pPr>
-    </w:p>
-    <w:p>
-      <w:pPr>
-        <w:pStyle w:val="whitespace-pre-wrap"/>
-      </w:pPr>
-    </w:p>
-    <w:p>
-      <w:pPr>
-        <w:pStyle w:val="whitespace-pre-wrap"/>
-      </w:pPr>
-    </w:p>
-    <w:p>
-      <w:pPr>
-        <w:pStyle w:val="whitespace-pre-wrap"/>
-      </w:pPr>
-    </w:p>
-    <w:p>
-      <w:pPr>
-        <w:pStyle w:val="whitespace-pre-wrap"/>
-      </w:pPr>
-    </w:p>
-    <w:p>
-      <w:pPr>
-        <w:pStyle w:val="whitespace-pre-wrap"/>
-      </w:pPr>
-    </w:p>
-    <w:p>
-      <w:pPr>
-        <w:pStyle w:val="whitespace-pre-wrap"/>
-      </w:pPr>
-    </w:p>
-    <w:p>
-      <w:pPr>
-        <w:pStyle w:val="whitespace-pre-wrap"/>
-      </w:pPr>
-    </w:p>
-    <w:p>
-      <w:pPr>
-        <w:pStyle w:val="whitespace-pre-wrap"/>
-      </w:pPr>
-    </w:p>
-    <w:p>
-      <w:pPr>
-        <w:pStyle w:val="whitespace-pre-wrap"/>
-      </w:pPr>
-    </w:p>
-    <w:p>
-      <w:pPr>
-        <w:pStyle w:val="whitespace-pre-wrap"/>
-      </w:pPr>
-      <w:r>
-        <w:lastRenderedPageBreak/>
-        <w:t>We constructed GAMs using the '</w:t>
-      </w:r>
-      <w:proofErr w:type="spellStart"/>
-      <w:r>
-        <w:t>mgcv</w:t>
-      </w:r>
-      <w:proofErr w:type="spellEnd"/>
-      <w:r>
-        <w:t>' package in R</w:t>
-      </w:r>
-      <w:r>
-        <w:t xml:space="preserve">, </w:t>
-      </w:r>
-    </w:p>
-    <w:p>
-      <w:pPr>
-        <w:pStyle w:val="whitespace-pre-wrap"/>
-      </w:pPr>
-    </w:p>
-    <w:p>
-      <w:pPr>
-        <w:pStyle w:val="whitespace-pre-wrap"/>
-      </w:pPr>
-      <w:r>
-        <w:t>fitting thin plate regression splines to the isotope ratio time series. The level of smoothing was determined by generalized cross-validation, balancing model fit against complexity. This approach allows for localized smoothing that adapts to varying levels of noise and signal structure across the transect, making it particularly suitable for otolith data where isotopic signatures may change at different rates across life history transitions.</w:t>
-      </w:r>
-    </w:p>
-    <w:p>
-      <w:pPr>
-        <w:pStyle w:val="whitespace-pre-wrap"/>
+      </w:pPr>
+    </w:p>
+    <w:p>
+      <w:pPr>
+        <w:pStyle w:val="whitespace-pre-wrap"/>
+        <w:rPr>
+          <w:i/>
+          <w:iCs/>
+        </w:rPr>
       </w:pPr>
       <w:r>
         <w:rPr>
           <w:rStyle w:val="Strong"/>
           <w:rFonts w:eastAsiaTheme="majorEastAsia"/>
-        </w:rPr>
-        <w:t>State Space Models with Kalman Smoothing</w:t>
-      </w:r>
-      <w:r>
-        <w:t xml:space="preserve"> provide an approach for extracting underlying trends by treating the observed isotope ratios as noisy measurements of a true, unobserved state. We implemented a local level model using the Kalman filter and smoother, which produces optimal estimates of the underlying signal trajectory. Unlike simple moving averages or splines, this method accounts for temporal dependence in the data while effectively removing measurement noise. The Kalman smoother specifically produces a smoothed line through the data by using both past and future observations to estimate each state value, making it particularly effective for LA-ICPMS data where analytical noise can obscure important transitions. We used the 'KFAS' package in R (</w:t>
+          <w:i/>
+          <w:iCs/>
+        </w:rPr>
+        <w:t>Generalized Additive Models (GAMs)</w:t>
+      </w:r>
+      <w:r>
+        <w:rPr>
+          <w:i/>
+          <w:iCs/>
+        </w:rPr>
+        <w:t xml:space="preserve">: </w:t>
+      </w:r>
+    </w:p>
+    <w:p>
+      <w:pPr>
+        <w:pStyle w:val="whitespace-pre-wrap"/>
+        <w:ind w:firstLine="720"/>
+      </w:pPr>
+      <w:r>
+        <w:t>We employed Generalized Additive Models (GAMs) to characterize the non-parametric patterns in strontium isotope ratios across otolith transects. GAMs are well-suited for this application as they can capture complex, non-linear relationships without assuming a specific functional form. The general model structure is represented as:</w:t>
+      </w:r>
+    </w:p>
+    <w:p>
+      <w:pPr>
+        <w:pStyle w:val="whitespace-pre-wrap"/>
+        <w:ind w:firstLine="720"/>
+        <w:rPr>
+          <w:i/>
+          <w:iCs/>
+          <w:vertAlign w:val="subscript"/>
+        </w:rPr>
+      </w:pPr>
+      <w:r>
+        <w:rPr>
+          <w:i/>
+          <w:iCs/>
+        </w:rPr>
+        <w:t>E[Sr</w:t>
+      </w:r>
+      <w:r>
+        <w:rPr>
+          <w:i/>
+          <w:iCs/>
+          <w:vertAlign w:val="superscript"/>
+        </w:rPr>
+        <w:t>87/86</w:t>
+      </w:r>
+      <w:r>
+        <w:rPr>
+          <w:i/>
+          <w:iCs/>
+          <w:vertAlign w:val="subscript"/>
+        </w:rPr>
+        <w:t>t</w:t>
+      </w:r>
+      <w:r>
+        <w:rPr>
+          <w:i/>
+          <w:iCs/>
+        </w:rPr>
+        <w:t>] = B</w:t>
+      </w:r>
+      <w:r>
+        <w:rPr>
+          <w:i/>
+          <w:iCs/>
+          <w:vertAlign w:val="subscript"/>
+        </w:rPr>
+        <w:t>o</w:t>
+      </w:r>
+      <w:r>
+        <w:rPr>
+          <w:i/>
+          <w:iCs/>
+        </w:rPr>
+        <w:t xml:space="preserve"> + f(</w:t>
       </w:r>
       <w:proofErr w:type="spellStart"/>
       <w:r>
-        <w:t>Helske</w:t>
+        <w:rPr>
+          <w:i/>
+          <w:iCs/>
+        </w:rPr>
+        <w:t>Distance</w:t>
+      </w:r>
+      <w:r>
+        <w:rPr>
+          <w:i/>
+          <w:iCs/>
+          <w:vertAlign w:val="subscript"/>
+        </w:rPr>
+        <w:t>t</w:t>
       </w:r>
       <w:proofErr w:type="spellEnd"/>
       <w:r>
-        <w:t>, 2017), with smoothing parameters selected to balance signal preservation and noise reduction based on the estimated noise characteristics of our empirical otolith data.</w:t>
-      </w:r>
-    </w:p>
-    <w:p>
-      <w:pPr>
-        <w:pStyle w:val="Heading3"/>
-      </w:pPr>
-    </w:p>
-    <w:p>
-      <w:pPr>
-        <w:pStyle w:val="Heading3"/>
-      </w:pPr>
-      <w:r>
-        <w:t>Automatic Detection of Habitat States</w:t>
-      </w:r>
-    </w:p>
-    <w:p>
-      <w:pPr>
-        <w:pStyle w:val="whitespace-pre-wrap"/>
-      </w:pPr>
-      <w:r>
-        <w:t>To objectively identify discrete habitat states and transition points without manual interpretation, we implemented two statistical approaches:</w:t>
-      </w:r>
+        <w:rPr>
+          <w:i/>
+          <w:iCs/>
+        </w:rPr>
+        <w:t>) + e</w:t>
+      </w:r>
+      <w:r>
+        <w:rPr>
+          <w:i/>
+          <w:iCs/>
+          <w:vertAlign w:val="subscript"/>
+        </w:rPr>
+        <w:t>t</w:t>
+      </w:r>
+    </w:p>
+    <w:p>
+      <w:pPr>
+        <w:pStyle w:val="whitespace-pre-wrap"/>
+      </w:pPr>
+      <w:r>
+        <w:t xml:space="preserve">Where </w:t>
+      </w:r>
+      <w:r>
+        <w:rPr>
+          <w:i/>
+          <w:iCs/>
+        </w:rPr>
+        <w:t>B</w:t>
+      </w:r>
+      <w:r>
+        <w:rPr>
+          <w:i/>
+          <w:iCs/>
+          <w:vertAlign w:val="subscript"/>
+        </w:rPr>
+        <w:t>o</w:t>
+      </w:r>
+      <w:r>
+        <w:t xml:space="preserve"> </w:t>
+      </w:r>
+      <w:r>
+        <w:t xml:space="preserve">is the intercept, </w:t>
+      </w:r>
+      <w:r>
+        <w:rPr>
+          <w:i/>
+          <w:iCs/>
+        </w:rPr>
+        <w:t>f(</w:t>
+      </w:r>
+      <w:proofErr w:type="spellStart"/>
+      <w:r>
+        <w:rPr>
+          <w:i/>
+          <w:iCs/>
+        </w:rPr>
+        <w:t>Distance</w:t>
+      </w:r>
+      <w:r>
+        <w:rPr>
+          <w:i/>
+          <w:iCs/>
+          <w:vertAlign w:val="subscript"/>
+        </w:rPr>
+        <w:t>t</w:t>
+      </w:r>
+      <w:proofErr w:type="spellEnd"/>
+      <w:r>
+        <w:rPr>
+          <w:i/>
+          <w:iCs/>
+        </w:rPr>
+        <w:t xml:space="preserve">) </w:t>
+      </w:r>
+      <w:r>
+        <w:t xml:space="preserve">is a smooth function of distance from the otolith core, and </w:t>
+      </w:r>
+      <w:r>
+        <w:rPr>
+          <w:i/>
+          <w:iCs/>
+        </w:rPr>
+        <w:t>e</w:t>
+      </w:r>
+      <w:r>
+        <w:rPr>
+          <w:i/>
+          <w:iCs/>
+          <w:vertAlign w:val="subscript"/>
+        </w:rPr>
+        <w:t>t</w:t>
+      </w:r>
+      <w:r>
+        <w:t xml:space="preserve"> </w:t>
+      </w:r>
+      <w:r>
+        <w:t xml:space="preserve">represents the error term. </w:t>
+      </w:r>
+    </w:p>
+    <w:p>
+      <w:pPr>
+        <w:pStyle w:val="whitespace-pre-wrap"/>
+      </w:pPr>
+      <w:r>
+        <w:t>All models were constructed using the '</w:t>
+      </w:r>
+      <w:proofErr w:type="spellStart"/>
+      <w:r>
+        <w:t>mgcv</w:t>
+      </w:r>
+      <w:proofErr w:type="spellEnd"/>
+      <w:r>
+        <w:t>' package in R</w:t>
+      </w:r>
+      <w:r>
+        <w:t xml:space="preserve">. </w:t>
+      </w:r>
+      <w:r>
+        <w:t>To determine optimal model parameters, we conducted a systematic assessment of spline types and smoothing parameters. We evaluated four different spline bases: thin plate regression splines ("</w:t>
+      </w:r>
+      <w:proofErr w:type="spellStart"/>
+      <w:r>
+        <w:t>tp</w:t>
+      </w:r>
+      <w:proofErr w:type="spellEnd"/>
+      <w:r>
+        <w:t>"), cubic regression splines ("</w:t>
+      </w:r>
+      <w:proofErr w:type="spellStart"/>
+      <w:r>
+        <w:t>cr</w:t>
+      </w:r>
+      <w:proofErr w:type="spellEnd"/>
+      <w:r>
+        <w:t>"), P-splines ("</w:t>
+      </w:r>
+      <w:proofErr w:type="spellStart"/>
+      <w:r>
+        <w:t>ps</w:t>
+      </w:r>
+      <w:proofErr w:type="spellEnd"/>
+      <w:r>
+        <w:t>"), and adaptive splines ("ad"). For each spline type, we tested a range of knot values (k) from 10 to 200 to examine how different levels of flexibility affected model fit.</w:t>
+      </w:r>
+      <w:r>
+        <w:t xml:space="preserve"> </w:t>
+      </w:r>
+      <w:r>
+        <w:t xml:space="preserve">Model performance was </w:t>
+      </w:r>
+      <w:r>
+        <w:t xml:space="preserve">qualitatively </w:t>
+      </w:r>
+      <w:r>
+        <w:t>evaluated against simulated data</w:t>
+      </w:r>
+      <w:r>
+        <w:t xml:space="preserve">. </w:t>
+      </w:r>
+    </w:p>
+    <w:p>
+      <w:pPr>
+        <w:pStyle w:val="whitespace-pre-wrap"/>
+      </w:pPr>
+    </w:p>
+    <w:p>
+      <w:pPr>
+        <w:pStyle w:val="whitespace-pre-wrap"/>
+        <w:rPr>
+          <w:vertAlign w:val="subscript"/>
+        </w:rPr>
+      </w:pPr>
+      <w:r>
+        <w:rPr>
+          <w:vertAlign w:val="subscript"/>
+        </w:rPr>
+        <w:drawing>
+          <wp:inline distT="0" distB="0" distL="0" distR="0" wp14:anchorId="18AA14C2" wp14:editId="0DE255F8">
+            <wp:extent cx="5943600" cy="3162300"/>
+            <wp:effectExtent l="0" t="0" r="0" b="0"/>
+            <wp:docPr id="1859237237" name="Picture 1" descr="A graph of different values&#10;&#10;AI-generated content may be incorrect."/>
+            <wp:cNvGraphicFramePr>
+              <a:graphicFrameLocks xmlns:a="http://schemas.openxmlformats.org/drawingml/2006/main" noChangeAspect="1"/>
+            </wp:cNvGraphicFramePr>
+            <a:graphic xmlns:a="http://schemas.openxmlformats.org/drawingml/2006/main">
+              <a:graphicData uri="http://schemas.openxmlformats.org/drawingml/2006/picture">
+                <pic:pic xmlns:pic="http://schemas.openxmlformats.org/drawingml/2006/picture">
+                  <pic:nvPicPr>
+                    <pic:cNvPr id="1859237237" name="Picture 1" descr="A graph of different values&#10;&#10;AI-generated content may be incorrect."/>
+                    <pic:cNvPicPr/>
+                  </pic:nvPicPr>
+                  <pic:blipFill>
+                    <a:blip r:embed="rId6"/>
+                    <a:stretch>
+                      <a:fillRect/>
+                    </a:stretch>
+                  </pic:blipFill>
+                  <pic:spPr>
+                    <a:xfrm>
+                      <a:off x="0" y="0"/>
+                      <a:ext cx="5943600" cy="3162300"/>
+                    </a:xfrm>
+                    <a:prstGeom prst="rect">
+                      <a:avLst/>
+                    </a:prstGeom>
+                  </pic:spPr>
+                </pic:pic>
+              </a:graphicData>
+            </a:graphic>
+          </wp:inline>
+        </w:drawing>
+      </w:r>
+    </w:p>
+    <w:p>
+      <w:pPr>
+        <w:pStyle w:val="whitespace-pre-wrap"/>
+      </w:pPr>
     </w:p>
     <w:p>
       <w:pPr>
@@ -343,10 +565,43 @@
           <w:rStyle w:val="Strong"/>
           <w:rFonts w:eastAsiaTheme="majorEastAsia"/>
         </w:rPr>
-        <w:t>Hidden Markov Models (HMMs)</w:t>
-      </w:r>
-      <w:r>
-        <w:t xml:space="preserve"> provide a probabilistic framework for identifying distinct states in time series data when the true states are not directly observable. HMMs characterize the otolith isotope profile as a sequence of discrete habitat states, each with its own strontium isotope distribution. The model simultaneously estimates the number of distinct habitats, their characteristic isotopic signatures, and the most likely sequence of habitat occupancy throughout the fish's life history. This approach is particularly well-suited for otolith data as it aligns with the ecological understanding that fish typically remain in discrete habitats for extended periods before transitioning to new environments, rather than constantly moving between habitats.</w:t>
+        <w:t>State Space Models with Kalman Smoothing</w:t>
+      </w:r>
+      <w:r>
+        <w:t xml:space="preserve"> provide an approach for extracting underlying trends by treating the observed isotope ratios as noisy measurements of a true, unobserved state. </w:t>
+      </w:r>
+      <w:r>
+        <w:lastRenderedPageBreak/>
+        <w:t>We implemented a local level model using the Kalman filter and smoother, which produces optimal estimates of the underlying signal trajectory. Unlike simple moving averages or splines, this method accounts for temporal dependence in the data while effectively removing measurement noise. The Kalman smoother specifically produces a smoothed line through the data by using both past and future observations to estimate each state value, making it particularly effective for LA-ICPMS data where analytical noise can obscure important transitions. We used the 'KFAS' package in R (</w:t>
+      </w:r>
+      <w:proofErr w:type="spellStart"/>
+      <w:r>
+        <w:t>Helske</w:t>
+      </w:r>
+      <w:proofErr w:type="spellEnd"/>
+      <w:r>
+        <w:t>, 2017), with smoothing parameters selected to balance signal preservation and noise reduction based on the estimated noise characteristics of our empirical otolith data.</w:t>
+      </w:r>
+    </w:p>
+    <w:p>
+      <w:pPr>
+        <w:pStyle w:val="Heading3"/>
+      </w:pPr>
+    </w:p>
+    <w:p>
+      <w:pPr>
+        <w:pStyle w:val="Heading3"/>
+      </w:pPr>
+      <w:r>
+        <w:t>Automatic Detection of Habitat States</w:t>
+      </w:r>
+    </w:p>
+    <w:p>
+      <w:pPr>
+        <w:pStyle w:val="whitespace-pre-wrap"/>
+      </w:pPr>
+      <w:r>
+        <w:t>To objectively identify discrete habitat states and transition points without manual interpretation, we implemented two statistical approaches:</w:t>
       </w:r>
     </w:p>
     <w:p>
@@ -358,36 +613,51 @@
           <w:rStyle w:val="Strong"/>
           <w:rFonts w:eastAsiaTheme="majorEastAsia"/>
         </w:rPr>
+        <w:t>Hidden Markov Models (HMMs)</w:t>
+      </w:r>
+      <w:r>
+        <w:t xml:space="preserve"> provide a probabilistic framework for identifying distinct states in time series data when the true states are not directly observable. HMMs characterize the otolith isotope profile as a sequence of discrete habitat states, each with its own strontium isotope distribution. The model simultaneously estimates the number of distinct habitats, their characteristic isotopic signatures, and the most likely sequence of habitat occupancy throughout the fish's life history. This approach is particularly well-suited for otolith data as it aligns with the ecological understanding that fish typically remain in discrete habitats for extended periods before transitioning to new environments, rather than constantly moving between habitats.</w:t>
+      </w:r>
+    </w:p>
+    <w:p>
+      <w:pPr>
+        <w:pStyle w:val="whitespace-pre-wrap"/>
+      </w:pPr>
+      <w:r>
+        <w:rPr>
+          <w:rStyle w:val="Strong"/>
+          <w:rFonts w:eastAsiaTheme="majorEastAsia"/>
+        </w:rPr>
         <w:t>Changepoint Analysis</w:t>
       </w:r>
       <w:r>
-        <w:t xml:space="preserve"> identifies locations in the time series where statistical properties fundamentally shift, indicating potential habitat transitions. Standard changepoint detection methods identify points where the mean isotope value or variance changes significantly, representing abrupt movements between chemically distinct habitats. We also implemented Behavioral Changepoint Analysis (BCPA), which incorporates autocorrelation structure and can identify more subtle transitions, including gradual shifts that might indicate movement between chemically similar but connected waterways. These methods quantitatively determine the </w:t>
+        <w:t xml:space="preserve"> identifies locations in the time series where statistical properties fundamentally shift, indicating potential habitat transitions. Standard changepoint detection methods identify points where the mean isotope value or variance changes significantly, representing abrupt movements between chemically distinct habitats. We also implemented Behavioral Changepoint Analysis (BCPA), which incorporates autocorrelation structure and can identify more subtle transitions, including gradual shifts that might indicate movement between chemically similar but connected waterways. These methods quantitatively determine the optimal number and location of habitat transitions, providing an objective alternative to visual interpretation of smoothed profiles.</w:t>
+      </w:r>
+    </w:p>
+    <w:p>
+      <w:pPr>
+        <w:pStyle w:val="Heading3"/>
+      </w:pPr>
+    </w:p>
+    <w:p>
+      <w:pPr>
+        <w:pStyle w:val="Heading3"/>
+      </w:pPr>
+      <w:r>
+        <w:t xml:space="preserve">Approach </w:t>
+      </w:r>
+    </w:p>
+    <w:p>
+      <w:pPr>
+        <w:pStyle w:val="whitespace-pre-wrap"/>
+        <w:ind w:firstLine="720"/>
+      </w:pPr>
+      <w:r>
+        <w:t xml:space="preserve">To systematically evaluate these statistical approaches, we will generate 100 simulated otolith time series with varying characteristics. These simulations will incorporate different combinations of state values, transition patterns, noise levels, and signal quality to represent the diversity of real-world samples. We will apply each of our four statistical methods—GAMs, </w:t>
       </w:r>
       <w:r>
         <w:lastRenderedPageBreak/>
-        <w:t>optimal number and location of habitat transitions, providing an objective alternative to visual interpretation of smoothed profiles.</w:t>
-      </w:r>
-    </w:p>
-    <w:p>
-      <w:pPr>
-        <w:pStyle w:val="Heading3"/>
-      </w:pPr>
-    </w:p>
-    <w:p>
-      <w:pPr>
-        <w:pStyle w:val="Heading3"/>
-      </w:pPr>
-      <w:r>
-        <w:t xml:space="preserve">Approach </w:t>
-      </w:r>
-    </w:p>
-    <w:p>
-      <w:pPr>
-        <w:pStyle w:val="whitespace-pre-wrap"/>
-        <w:ind w:firstLine="720"/>
-      </w:pPr>
-      <w:r>
-        <w:t>To systematically evaluate these statistical approaches, we will generate 100 simulated otolith time series with varying characteristics. These simulations will incorporate different combinations of state values, transition patterns, noise levels, and signal quality to represent the diversity of real-world samples. We will apply each of our four statistical methods—GAMs, State Space Models, Hidden Markov Models, and Changepoint Analysis—to all simulated time series.</w:t>
+        <w:t>State Space Models, Hidden Markov Models, and Changepoint Analysis—to all simulated time series.</w:t>
       </w:r>
     </w:p>
     <w:p>
@@ -1484,6 +1754,31 @@
       <w:bCs/>
     </w:rPr>
   </w:style>
+  <w:style w:type="character" w:customStyle="1" w:styleId="katex-mathml">
+    <w:name w:val="katex-mathml"/>
+    <w:basedOn w:val="DefaultParagraphFont"/>
+    <w:rsid w:val="000A67AF"/>
+  </w:style>
+  <w:style w:type="character" w:customStyle="1" w:styleId="mord">
+    <w:name w:val="mord"/>
+    <w:basedOn w:val="DefaultParagraphFont"/>
+    <w:rsid w:val="000A67AF"/>
+  </w:style>
+  <w:style w:type="character" w:customStyle="1" w:styleId="vlist-s">
+    <w:name w:val="vlist-s"/>
+    <w:basedOn w:val="DefaultParagraphFont"/>
+    <w:rsid w:val="000A67AF"/>
+  </w:style>
+  <w:style w:type="character" w:customStyle="1" w:styleId="mopen">
+    <w:name w:val="mopen"/>
+    <w:basedOn w:val="DefaultParagraphFont"/>
+    <w:rsid w:val="000A67AF"/>
+  </w:style>
+  <w:style w:type="character" w:customStyle="1" w:styleId="mclose">
+    <w:name w:val="mclose"/>
+    <w:basedOn w:val="DefaultParagraphFont"/>
+    <w:rsid w:val="000A67AF"/>
+  </w:style>
 </w:styles>
 </file>
 

</xml_diff>